<commit_message>
Update Example code link in vignette
</commit_message>
<xml_diff>
--- a/vignettes/RAREsim_Vignette.docx
+++ b/vignettes/RAREsim_Vignette.docx
@@ -88,7 +88,7 @@
           <w:rPr>
             <w:rStyle w:val="Hyperlink"/>
           </w:rPr>
-          <w:t xml:space="preserve">https://github.com/meganmichelle/RAREsim_package</w:t>
+          <w:t xml:space="preserve">https://github.com/meganmichelle/RAREsim</w:t>
         </w:r>
       </w:hyperlink>
       <w:r>
@@ -135,7 +135,7 @@
           <w:rPr>
             <w:rStyle w:val="Hyperlink"/>
           </w:rPr>
-          <w:t xml:space="preserve">RAREsim github page</w:t>
+          <w:t xml:space="preserve">RAREsim Example Code github page</w:t>
         </w:r>
       </w:hyperlink>
       <w:r>
@@ -3361,7 +3361,7 @@
           <w:rPr>
             <w:rStyle w:val="Hyperlink"/>
           </w:rPr>
-          <w:t xml:space="preserve">RAREsim github page</w:t>
+          <w:t xml:space="preserve">RAREsim Example code github page</w:t>
         </w:r>
       </w:hyperlink>
       <w:r>
@@ -3555,6 +3555,33 @@
         <w:rPr>
           <w:rStyle w:val="VerbatimChar"/>
         </w:rPr>
+        <w:t xml:space="preserve">## 382   382         137       0</w:t>
+      </w:r>
+      <w:r>
+        <w:br w:type="textWrapping"/>
+      </w:r>
+      <w:r>
+        <w:rPr>
+          <w:rStyle w:val="VerbatimChar"/>
+        </w:rPr>
+        <w:t xml:space="preserve">## 569   569         108       0</w:t>
+      </w:r>
+      <w:r>
+        <w:br w:type="textWrapping"/>
+      </w:r>
+      <w:r>
+        <w:rPr>
+          <w:rStyle w:val="VerbatimChar"/>
+        </w:rPr>
+        <w:t xml:space="preserve">## 1736 1736         105       0</w:t>
+      </w:r>
+      <w:r>
+        <w:br w:type="textWrapping"/>
+      </w:r>
+      <w:r>
+        <w:rPr>
+          <w:rStyle w:val="VerbatimChar"/>
+        </w:rPr>
         <w:t xml:space="preserve">## 2018 2018         114       0</w:t>
       </w:r>
       <w:r>
@@ -3564,43 +3591,16 @@
         <w:rPr>
           <w:rStyle w:val="VerbatimChar"/>
         </w:rPr>
-        <w:t xml:space="preserve">## 2227 2227         105       0</w:t>
-      </w:r>
-      <w:r>
-        <w:br w:type="textWrapping"/>
-      </w:r>
-      <w:r>
-        <w:rPr>
-          <w:rStyle w:val="VerbatimChar"/>
-        </w:rPr>
-        <w:t xml:space="preserve">## 4575 4575         103       0</w:t>
-      </w:r>
-      <w:r>
-        <w:br w:type="textWrapping"/>
-      </w:r>
-      <w:r>
-        <w:rPr>
-          <w:rStyle w:val="VerbatimChar"/>
-        </w:rPr>
-        <w:t xml:space="preserve">## 5314 5314         147       0</w:t>
-      </w:r>
-      <w:r>
-        <w:br w:type="textWrapping"/>
-      </w:r>
-      <w:r>
-        <w:rPr>
-          <w:rStyle w:val="VerbatimChar"/>
-        </w:rPr>
-        <w:t xml:space="preserve">## 9611 9611         151       0</w:t>
-      </w:r>
-      <w:r>
-        <w:br w:type="textWrapping"/>
-      </w:r>
-      <w:r>
-        <w:rPr>
-          <w:rStyle w:val="VerbatimChar"/>
-        </w:rPr>
-        <w:t xml:space="preserve">## 9713 9713         140       0</w:t>
+        <w:t xml:space="preserve">## 2060 2060         117       0</w:t>
+      </w:r>
+      <w:r>
+        <w:br w:type="textWrapping"/>
+      </w:r>
+      <w:r>
+        <w:rPr>
+          <w:rStyle w:val="VerbatimChar"/>
+        </w:rPr>
+        <w:t xml:space="preserve">## 3856 3856          93       0</w:t>
       </w:r>
     </w:p>
     <w:p>
@@ -3641,12 +3641,12 @@
         <w:pStyle w:val="FirstParagraph"/>
       </w:pPr>
       <w:r>
-        <w:t xml:space="preserve">There is an example on the</w:t>
-      </w:r>
-      <w:r>
-        <w:t xml:space="preserve"> </w:t>
-      </w:r>
-      <w:hyperlink r:id="rId23">
+        <w:t xml:space="preserve">There is (or soon will be) an example on the</w:t>
+      </w:r>
+      <w:r>
+        <w:t xml:space="preserve"> </w:t>
+      </w:r>
+      <w:hyperlink r:id="rId37">
         <w:r>
           <w:rPr>
             <w:rStyle w:val="Hyperlink"/>
@@ -3666,7 +3666,7 @@
         <w:pStyle w:val="BodyText"/>
       </w:pPr>
       <w:r>
-        <w:t xml:space="preserve">This requires the haplotype and legend files and the output from the</w:t>
+        <w:t xml:space="preserve">Pruning requires the haplotype and legend files that are being pruned and the output from the</w:t>
       </w:r>
       <w:r>
         <w:t xml:space="preserve"> </w:t>

</xml_diff>